<commit_message>
Adding scope of POC
Adding scope of POC
</commit_message>
<xml_diff>
--- a/initial_analysis.docx
+++ b/initial_analysis.docx
@@ -31,15 +31,7 @@
     </w:p>
     <w:p>
       <w:r>
-        <w:t xml:space="preserve">This document outlines a strategy to address the upcoming non-renewal of our Flowable Enterprise license. Our current library of forms, defined in </w:t>
-      </w:r>
-      <w:proofErr w:type="spellStart"/>
-      <w:r>
-        <w:t>Flowable's</w:t>
-      </w:r>
-      <w:proofErr w:type="spellEnd"/>
-      <w:r>
-        <w:t xml:space="preserve"> proprietary JSON format, will become unusable without the licensed software, posing a significant risk to business processes that rely on them.</w:t>
+        <w:t>This document outlines a strategy to address the upcoming non-renewal of our Flowable Enterprise license. Our current library of forms, defined in Flowable's proprietary JSON format, will become unusable without the licensed software, posing a significant risk to business processes that rely on them.</w:t>
       </w:r>
     </w:p>
     <w:p>
@@ -262,15 +254,7 @@
     </w:p>
     <w:p>
       <w:r>
-        <w:t xml:space="preserve">We </w:t>
-      </w:r>
-      <w:proofErr w:type="spellStart"/>
-      <w:r>
-        <w:t>analyzed</w:t>
-      </w:r>
-      <w:proofErr w:type="spellEnd"/>
-      <w:r>
-        <w:t xml:space="preserve"> several leading open-source solutions that provide a form schema, a visual editor (builder), and a rendering engine. The formio.js library emerged as the strongest candidate.</w:t>
+        <w:t>We analyzed several leading open-source solutions that provide a form schema, a visual editor (builder), and a rendering engine. The formio.js library emerged as the strongest candidate.</w:t>
       </w:r>
     </w:p>
     <w:p>
@@ -343,11 +327,9 @@
             <w:hideMark/>
           </w:tcPr>
           <w:p>
-            <w:proofErr w:type="spellStart"/>
             <w:r>
               <w:t>SurveyJS</w:t>
             </w:r>
-            <w:proofErr w:type="spellEnd"/>
           </w:p>
         </w:tc>
         <w:tc>
@@ -914,23 +896,7 @@
         <w:t>Tools:</w:t>
       </w:r>
       <w:r>
-        <w:t xml:space="preserve"> Open-source tools like </w:t>
-      </w:r>
-      <w:proofErr w:type="spellStart"/>
-      <w:r>
-        <w:t>jq</w:t>
-      </w:r>
-      <w:proofErr w:type="spellEnd"/>
-      <w:r>
-        <w:t xml:space="preserve">, </w:t>
-      </w:r>
-      <w:proofErr w:type="spellStart"/>
-      <w:r>
-        <w:t>JSONata</w:t>
-      </w:r>
-      <w:proofErr w:type="spellEnd"/>
-      <w:r>
-        <w:t>, or native language features can be used to perform the mapping.</w:t>
+        <w:t xml:space="preserve"> Open-source tools like jq, JSONata, or native language features can be used to perform the mapping.</w:t>
       </w:r>
     </w:p>
     <w:p>
@@ -948,15 +914,7 @@
         <w:t>Expression Buttons:</w:t>
       </w:r>
       <w:r>
-        <w:t xml:space="preserve"> Complex logic like </w:t>
-      </w:r>
-      <w:proofErr w:type="spellStart"/>
-      <w:r>
-        <w:t>Flowable's</w:t>
-      </w:r>
-      <w:proofErr w:type="spellEnd"/>
-      <w:r>
-        <w:t xml:space="preserve"> "outcome" buttons can be cleanly migrated. The standard pattern in formio.js is to use a hidden field to store the outcome ('approved', 'rejected') and have buttons that set the value of this field before a final "Submit" button is clicked.</w:t>
+        <w:t xml:space="preserve"> Complex logic like Flowable's "outcome" buttons can be cleanly migrated. The standard pattern in formio.js is to use a hidden field to store the outcome ('approved', 'rejected') and have buttons that set the value of this field before a final "Submit" button is clicked.</w:t>
       </w:r>
     </w:p>
     <w:p>
@@ -1126,21 +1084,12 @@
       <w:r>
         <w:t xml:space="preserve"> formio.js offers multiple ways to apply custom CSS. The recommended and most robust method is using the </w:t>
       </w:r>
-      <w:proofErr w:type="spellStart"/>
-      <w:r>
-        <w:rPr>
-          <w:b/>
-          <w:bCs/>
-        </w:rPr>
-        <w:t>customClass</w:t>
-      </w:r>
-      <w:proofErr w:type="spellEnd"/>
-      <w:r>
-        <w:rPr>
-          <w:b/>
-          <w:bCs/>
-        </w:rPr>
-        <w:t xml:space="preserve"> property</w:t>
+      <w:r>
+        <w:rPr>
+          <w:b/>
+          <w:bCs/>
+        </w:rPr>
+        <w:t>customClass property</w:t>
       </w:r>
       <w:r>
         <w:t>. We can assign our design system's classes (e.g., .ds-input, .ds-button-primary) directly to form components in the JSON definition, ensuring perfect and maintainable style alignment.</w:t>
@@ -1199,15 +1148,7 @@
         <w:t>Solution:</w:t>
       </w:r>
       <w:r>
-        <w:t xml:space="preserve"> While an advanced feature, this is fully supported. It involves creating a JavaScript "bridge" that allows formio.js to render a placeholder element and then uses </w:t>
-      </w:r>
-      <w:proofErr w:type="spellStart"/>
-      <w:r>
-        <w:t>ReactDOM</w:t>
-      </w:r>
-      <w:proofErr w:type="spellEnd"/>
-      <w:r>
-        <w:t xml:space="preserve"> to mount our custom React component into that element. This gives us unlimited flexibility to extend the platform to meet any future business need.</w:t>
+        <w:t xml:space="preserve"> While an advanced feature, this is fully supported. It involves creating a JavaScript "bridge" that allows formio.js to render a placeholder element and then uses ReactDOM to mount our custom React component into that element. This gives us unlimited flexibility to extend the platform to meet any future business need.</w:t>
       </w:r>
     </w:p>
     <w:p>
@@ -1218,7 +1159,7 @@
     <w:p>
       <w:r>
         <w:pict w14:anchorId="2F092CC6">
-          <v:rect id="_x0000_i1055" style="width:0;height:1.5pt" o:hralign="center" o:hrstd="t" o:hr="t" fillcolor="#a0a0a0" stroked="f"/>
+          <v:rect id="_x0000_i1025" style="width:0;height:1.5pt" o:hralign="center" o:hrstd="t" o:hr="t" fillcolor="#a0a0a0" stroked="f"/>
         </w:pict>
       </w:r>
     </w:p>
@@ -1246,7 +1187,7 @@
     <w:p>
       <w:r>
         <w:pict w14:anchorId="0E0785D1">
-          <v:rect id="_x0000_i1056" style="width:0;height:1.5pt" o:hralign="center" o:hrstd="t" o:hr="t" fillcolor="#a0a0a0" stroked="f"/>
+          <v:rect id="_x0000_i1026" style="width:0;height:1.5pt" o:hralign="center" o:hrstd="t" o:hr="t" fillcolor="#a0a0a0" stroked="f"/>
         </w:pict>
       </w:r>
     </w:p>
@@ -1334,15 +1275,7 @@
         <w:t>Task:</w:t>
       </w:r>
       <w:r>
-        <w:t xml:space="preserve"> </w:t>
-      </w:r>
-      <w:proofErr w:type="spellStart"/>
-      <w:r>
-        <w:t>Analyze</w:t>
-      </w:r>
-      <w:proofErr w:type="spellEnd"/>
-      <w:r>
-        <w:t xml:space="preserve"> and categorize them by complexity:</w:t>
+        <w:t xml:space="preserve"> Analyze and categorize them by complexity:</w:t>
       </w:r>
     </w:p>
     <w:p>
@@ -1414,15 +1347,7 @@
         <w:t>Deliverable:</w:t>
       </w:r>
       <w:r>
-        <w:t xml:space="preserve"> A spreadsheet </w:t>
-      </w:r>
-      <w:proofErr w:type="spellStart"/>
-      <w:r>
-        <w:t>cataloging</w:t>
-      </w:r>
-      <w:proofErr w:type="spellEnd"/>
-      <w:r>
-        <w:t xml:space="preserve"> all forms and their complexity rating.</w:t>
+        <w:t xml:space="preserve"> A spreadsheet cataloging all forms and their complexity rating.</w:t>
       </w:r>
     </w:p>
     <w:p>
@@ -1473,49 +1398,7 @@
         <w:t>Example:</w:t>
       </w:r>
       <w:r>
-        <w:t xml:space="preserve"> </w:t>
-      </w:r>
-      <w:proofErr w:type="spellStart"/>
-      <w:r>
-        <w:t>Flowable.components</w:t>
-      </w:r>
-      <w:proofErr w:type="spellEnd"/>
-      <w:r>
-        <w:t>[</w:t>
-      </w:r>
-      <w:proofErr w:type="gramStart"/>
-      <w:r>
-        <w:t>].type</w:t>
-      </w:r>
-      <w:proofErr w:type="gramEnd"/>
-      <w:r>
-        <w:t xml:space="preserve">: "text" -&gt; </w:t>
-      </w:r>
-      <w:proofErr w:type="spellStart"/>
-      <w:proofErr w:type="gramStart"/>
-      <w:r>
-        <w:t>formio.components</w:t>
-      </w:r>
-      <w:proofErr w:type="spellEnd"/>
-      <w:proofErr w:type="gramEnd"/>
-      <w:r>
-        <w:t>[</w:t>
-      </w:r>
-      <w:proofErr w:type="gramStart"/>
-      <w:r>
-        <w:t>].type</w:t>
-      </w:r>
-      <w:proofErr w:type="gramEnd"/>
-      <w:r>
-        <w:t>: "</w:t>
-      </w:r>
-      <w:proofErr w:type="spellStart"/>
-      <w:r>
-        <w:t>textfield</w:t>
-      </w:r>
-      <w:proofErr w:type="spellEnd"/>
-      <w:r>
-        <w:t>".</w:t>
+        <w:t xml:space="preserve"> Flowable.components[].type: "text" -&gt; formio.components[].type: "textfield".</w:t>
       </w:r>
     </w:p>
     <w:p>
@@ -1636,15 +1519,7 @@
         <w:t>Tooling:</w:t>
       </w:r>
       <w:r>
-        <w:t xml:space="preserve"> Use a library like </w:t>
-      </w:r>
-      <w:proofErr w:type="spellStart"/>
-      <w:r>
-        <w:t>JSONata</w:t>
-      </w:r>
-      <w:proofErr w:type="spellEnd"/>
-      <w:r>
-        <w:t xml:space="preserve"> within the script for declarative mapping or write pure functions for more control.</w:t>
+        <w:t xml:space="preserve"> Use a library like JSONata within the script for declarative mapping or write pure functions for more control.</w:t>
       </w:r>
     </w:p>
     <w:p>
@@ -1756,7 +1631,7 @@
     <w:p>
       <w:r>
         <w:pict w14:anchorId="51A56D41">
-          <v:rect id="_x0000_i1057" style="width:0;height:1.5pt" o:hralign="center" o:hrstd="t" o:hr="t" fillcolor="#a0a0a0" stroked="f"/>
+          <v:rect id="_x0000_i1027" style="width:0;height:1.5pt" o:hralign="center" o:hrstd="t" o:hr="t" fillcolor="#a0a0a0" stroked="f"/>
         </w:pict>
       </w:r>
     </w:p>
@@ -1826,23 +1701,7 @@
         <w:t>Task:</w:t>
       </w:r>
       <w:r>
-        <w:t xml:space="preserve"> In the target application (e.g., our main React portal), install the formio.js renderer library: </w:t>
-      </w:r>
-      <w:proofErr w:type="spellStart"/>
-      <w:r>
-        <w:t>npm</w:t>
-      </w:r>
-      <w:proofErr w:type="spellEnd"/>
-      <w:r>
-        <w:t xml:space="preserve"> install --save @formio/react react-</w:t>
-      </w:r>
-      <w:proofErr w:type="spellStart"/>
-      <w:r>
-        <w:t>formio</w:t>
-      </w:r>
-      <w:proofErr w:type="spellEnd"/>
-      <w:r>
-        <w:t>.</w:t>
+        <w:t xml:space="preserve"> In the target application (e.g., our main React portal), install the formio.js renderer library: npm install --save @formio/react react-formio.</w:t>
       </w:r>
     </w:p>
     <w:p>
@@ -1860,15 +1719,7 @@
         <w:t>Deliverable:</w:t>
       </w:r>
       <w:r>
-        <w:t xml:space="preserve"> Updated </w:t>
-      </w:r>
-      <w:proofErr w:type="spellStart"/>
-      <w:r>
-        <w:t>package.json</w:t>
-      </w:r>
-      <w:proofErr w:type="spellEnd"/>
-      <w:r>
-        <w:t xml:space="preserve"> file.</w:t>
+        <w:t xml:space="preserve"> Updated package.json file.</w:t>
       </w:r>
     </w:p>
     <w:p>
@@ -1901,31 +1752,7 @@
         <w:t>Task:</w:t>
       </w:r>
       <w:r>
-        <w:t xml:space="preserve"> Develop a generic React component (e.g., &lt;</w:t>
-      </w:r>
-      <w:proofErr w:type="spellStart"/>
-      <w:r>
-        <w:t>FormioFormRenderer</w:t>
-      </w:r>
-      <w:proofErr w:type="spellEnd"/>
-      <w:r>
-        <w:t xml:space="preserve"> /&gt;) that accepts a </w:t>
-      </w:r>
-      <w:proofErr w:type="spellStart"/>
-      <w:r>
-        <w:t>formJson</w:t>
-      </w:r>
-      <w:proofErr w:type="spellEnd"/>
-      <w:r>
-        <w:t xml:space="preserve"> prop and a </w:t>
-      </w:r>
-      <w:proofErr w:type="spellStart"/>
-      <w:r>
-        <w:t>submissionUrl</w:t>
-      </w:r>
-      <w:proofErr w:type="spellEnd"/>
-      <w:r>
-        <w:t xml:space="preserve"> prop.</w:t>
+        <w:t xml:space="preserve"> Develop a generic React component (e.g., &lt;FormioFormRenderer /&gt;) that accepts a formJson prop and a submissionUrl prop.</w:t>
       </w:r>
     </w:p>
     <w:p>
@@ -1961,15 +1788,7 @@
         <w:t>Task:</w:t>
       </w:r>
       <w:r>
-        <w:t xml:space="preserve"> On submission, it will POST the form data to the provided </w:t>
-      </w:r>
-      <w:proofErr w:type="spellStart"/>
-      <w:r>
-        <w:t>submissionUrl</w:t>
-      </w:r>
-      <w:proofErr w:type="spellEnd"/>
-      <w:r>
-        <w:t>.</w:t>
+        <w:t xml:space="preserve"> On submission, it will POST the form data to the provided submissionUrl.</w:t>
       </w:r>
     </w:p>
     <w:p>
@@ -2038,15 +1857,7 @@
         <w:t>Task:</w:t>
       </w:r>
       <w:r>
-        <w:t xml:space="preserve"> Add specific CSS override rules or use the </w:t>
-      </w:r>
-      <w:proofErr w:type="spellStart"/>
-      <w:r>
-        <w:t>customClass</w:t>
-      </w:r>
-      <w:proofErr w:type="spellEnd"/>
-      <w:r>
-        <w:t xml:space="preserve"> property (as defined in Section 5.3) to ensure the rendered forms adhere to our design system.</w:t>
+        <w:t xml:space="preserve"> Add specific CSS override rules or use the customClass property (as defined in Section 5.3) to ensure the rendered forms adhere to our design system.</w:t>
       </w:r>
     </w:p>
     <w:p>
@@ -2070,7 +1881,7 @@
     <w:p>
       <w:r>
         <w:pict w14:anchorId="525D37A5">
-          <v:rect id="_x0000_i1058" style="width:0;height:1.5pt" o:hralign="center" o:hrstd="t" o:hr="t" fillcolor="#a0a0a0" stroked="f"/>
+          <v:rect id="_x0000_i1028" style="width:0;height:1.5pt" o:hralign="center" o:hrstd="t" o:hr="t" fillcolor="#a0a0a0" stroked="f"/>
         </w:pict>
       </w:r>
     </w:p>
@@ -2159,15 +1970,7 @@
         <w:t>Task:</w:t>
       </w:r>
       <w:r>
-        <w:t xml:space="preserve"> Use the &lt;</w:t>
-      </w:r>
-      <w:proofErr w:type="spellStart"/>
-      <w:r>
-        <w:t>FormBuilder</w:t>
-      </w:r>
-      <w:proofErr w:type="spellEnd"/>
-      <w:r>
-        <w:t xml:space="preserve"> /&gt; component from @formio/react as the core of this application.</w:t>
+        <w:t xml:space="preserve"> Use the &lt;FormBuilder /&gt; component from @formio/react as the core of this application.</w:t>
       </w:r>
     </w:p>
     <w:p>
@@ -2236,15 +2039,7 @@
         <w:t>Task:</w:t>
       </w:r>
       <w:r>
-        <w:t xml:space="preserve"> Write a </w:t>
-      </w:r>
-      <w:proofErr w:type="spellStart"/>
-      <w:r>
-        <w:t>Dockerfile</w:t>
-      </w:r>
-      <w:proofErr w:type="spellEnd"/>
-      <w:r>
-        <w:t xml:space="preserve"> to package the builder application into a lightweight container (e.g., using Nginx to serve the static files).</w:t>
+        <w:t xml:space="preserve"> Write a Dockerfile to package the builder application into a lightweight container (e.g., using Nginx to serve the static files).</w:t>
       </w:r>
     </w:p>
     <w:p>
@@ -2401,7 +2196,7 @@
     <w:p>
       <w:r>
         <w:pict w14:anchorId="5D2C9765">
-          <v:rect id="_x0000_i1059" style="width:0;height:1.5pt" o:hralign="center" o:hrstd="t" o:hr="t" fillcolor="#a0a0a0" stroked="f"/>
+          <v:rect id="_x0000_i1029" style="width:0;height:1.5pt" o:hralign="center" o:hrstd="t" o:hr="t" fillcolor="#a0a0a0" stroked="f"/>
         </w:pict>
       </w:r>
     </w:p>
@@ -2482,15 +2277,7 @@
         </w:numPr>
       </w:pPr>
       <w:r>
-        <w:t xml:space="preserve">forms: To store the form definitions (e.g., id, name, </w:t>
-      </w:r>
-      <w:proofErr w:type="spellStart"/>
-      <w:r>
-        <w:t>schema_json</w:t>
-      </w:r>
-      <w:proofErr w:type="spellEnd"/>
-      <w:r>
-        <w:t>).</w:t>
+        <w:t>forms: To store the form definitions (e.g., id, name, schema_json).</w:t>
       </w:r>
     </w:p>
     <w:p>
@@ -2501,23 +2288,7 @@
         </w:numPr>
       </w:pPr>
       <w:r>
-        <w:t xml:space="preserve">submissions: To store the submitted data (e.g., id, </w:t>
-      </w:r>
-      <w:proofErr w:type="spellStart"/>
-      <w:r>
-        <w:t>form_id</w:t>
-      </w:r>
-      <w:proofErr w:type="spellEnd"/>
-      <w:r>
-        <w:t xml:space="preserve">, </w:t>
-      </w:r>
-      <w:proofErr w:type="spellStart"/>
-      <w:r>
-        <w:t>submission_data_json</w:t>
-      </w:r>
-      <w:proofErr w:type="spellEnd"/>
-      <w:r>
-        <w:t>).</w:t>
+        <w:t>submissions: To store the submitted data (e.g., id, form_id, submission_data_json).</w:t>
       </w:r>
     </w:p>
     <w:p>
@@ -2580,15 +2351,7 @@
         </w:numPr>
       </w:pPr>
       <w:r>
-        <w:t>GET /</w:t>
-      </w:r>
-      <w:proofErr w:type="spellStart"/>
-      <w:r>
-        <w:t>api</w:t>
-      </w:r>
-      <w:proofErr w:type="spellEnd"/>
-      <w:r>
-        <w:t>/forms/:id: Retrieve a form definition JSON.</w:t>
+        <w:t>GET /api/forms/:id: Retrieve a form definition JSON.</w:t>
       </w:r>
     </w:p>
     <w:p>
@@ -2599,15 +2362,7 @@
         </w:numPr>
       </w:pPr>
       <w:r>
-        <w:t>POST /</w:t>
-      </w:r>
-      <w:proofErr w:type="spellStart"/>
-      <w:r>
-        <w:t>api</w:t>
-      </w:r>
-      <w:proofErr w:type="spellEnd"/>
-      <w:r>
-        <w:t>/forms: Save a new form definition JSON (used by the Builder).</w:t>
+        <w:t>POST /api/forms: Save a new form definition JSON (used by the Builder).</w:t>
       </w:r>
     </w:p>
     <w:p>
@@ -2618,15 +2373,7 @@
         </w:numPr>
       </w:pPr>
       <w:r>
-        <w:t>PUT /</w:t>
-      </w:r>
-      <w:proofErr w:type="spellStart"/>
-      <w:r>
-        <w:t>api</w:t>
-      </w:r>
-      <w:proofErr w:type="spellEnd"/>
-      <w:r>
-        <w:t>/forms/:id: Update an existing form definition.</w:t>
+        <w:t>PUT /api/forms/:id: Update an existing form definition.</w:t>
       </w:r>
     </w:p>
     <w:p>
@@ -2637,15 +2384,7 @@
         </w:numPr>
       </w:pPr>
       <w:r>
-        <w:t>GET /</w:t>
-      </w:r>
-      <w:proofErr w:type="spellStart"/>
-      <w:r>
-        <w:t>api</w:t>
-      </w:r>
-      <w:proofErr w:type="spellEnd"/>
-      <w:r>
-        <w:t>/forms: List all available forms.</w:t>
+        <w:t>GET /api/forms: List all available forms.</w:t>
       </w:r>
     </w:p>
     <w:p>
@@ -2656,28 +2395,7 @@
         </w:numPr>
       </w:pPr>
       <w:r>
-        <w:t>POST /</w:t>
-      </w:r>
-      <w:proofErr w:type="spellStart"/>
-      <w:r>
-        <w:t>api</w:t>
-      </w:r>
-      <w:proofErr w:type="spellEnd"/>
-      <w:r>
-        <w:t>/submissions</w:t>
-      </w:r>
-      <w:proofErr w:type="gramStart"/>
-      <w:r>
-        <w:t>/:</w:t>
-      </w:r>
-      <w:proofErr w:type="spellStart"/>
-      <w:r>
-        <w:t>formId</w:t>
-      </w:r>
-      <w:proofErr w:type="spellEnd"/>
-      <w:proofErr w:type="gramEnd"/>
-      <w:r>
-        <w:t>: Accept a new form data submission (used by the Renderer).</w:t>
+        <w:t>POST /api/submissions/:formId: Accept a new form data submission (used by the Renderer).</w:t>
       </w:r>
     </w:p>
     <w:p>
@@ -2783,6 +2501,667 @@
       </w:r>
       <w:r>
         <w:t xml:space="preserve"> A fully functional, end-to-end form management system.</w:t>
+      </w:r>
+    </w:p>
+    <w:p/>
+    <w:p>
+      <w:r>
+        <w:pict w14:anchorId="27716987">
+          <v:rect id="_x0000_i1048" style="width:0;height:1.5pt" o:hralign="center" o:hrstd="t" o:hr="t" fillcolor="#a0a0a0" stroked="f"/>
+        </w:pict>
+      </w:r>
+    </w:p>
+    <w:p>
+      <w:pPr>
+        <w:rPr>
+          <w:b/>
+          <w:bCs/>
+        </w:rPr>
+      </w:pPr>
+      <w:r>
+        <w:rPr>
+          <w:b/>
+          <w:bCs/>
+        </w:rPr>
+        <w:t>7. Proof of Concept (POC) Plan</w:t>
+      </w:r>
+    </w:p>
+    <w:p>
+      <w:r>
+        <w:rPr>
+          <w:b/>
+          <w:bCs/>
+        </w:rPr>
+        <w:t>Objective:</w:t>
+      </w:r>
+      <w:r>
+        <w:t xml:space="preserve"> To validate the core technical feasibility of the proposed solution by implementing the end-to-end workflow on a small, representative sample of forms. The POC will confirm our ability to migrate, render, build, and store forms using the formio.js library and our own infrastructure, thereby mitigating project risks.</w:t>
+      </w:r>
+    </w:p>
+    <w:p>
+      <w:r>
+        <w:rPr>
+          <w:b/>
+          <w:bCs/>
+        </w:rPr>
+        <w:t>POC Duration:</w:t>
+      </w:r>
+      <w:r>
+        <w:t xml:space="preserve"> 2-3 Sprints (4-6 weeks)</w:t>
+      </w:r>
+    </w:p>
+    <w:p>
+      <w:r>
+        <w:pict w14:anchorId="44EA3071">
+          <v:rect id="_x0000_i1049" style="width:0;height:1.5pt" o:hralign="center" o:hrstd="t" o:hr="t" fillcolor="#a0a0a0" stroked="f"/>
+        </w:pict>
+      </w:r>
+    </w:p>
+    <w:p>
+      <w:pPr>
+        <w:rPr>
+          <w:b/>
+          <w:bCs/>
+        </w:rPr>
+      </w:pPr>
+      <w:r>
+        <w:rPr>
+          <w:b/>
+          <w:bCs/>
+        </w:rPr>
+        <w:t>Scope of the POC</w:t>
+      </w:r>
+    </w:p>
+    <w:p>
+      <w:r>
+        <w:t>The POC will be strictly time-boxed and focused on proving the technology works as expected. It is not intended to be a production-ready system but a functional prototype.</w:t>
+      </w:r>
+    </w:p>
+    <w:p>
+      <w:r>
+        <w:rPr>
+          <w:b/>
+          <w:bCs/>
+        </w:rPr>
+        <w:t>In-Scope for the POC:</w:t>
+      </w:r>
+    </w:p>
+    <w:p>
+      <w:pPr>
+        <w:numPr>
+          <w:ilvl w:val="0"/>
+          <w:numId w:val="13"/>
+        </w:numPr>
+      </w:pPr>
+      <w:r>
+        <w:rPr>
+          <w:b/>
+          <w:bCs/>
+        </w:rPr>
+        <w:t>Form Selection:</w:t>
+      </w:r>
+    </w:p>
+    <w:p>
+      <w:pPr>
+        <w:numPr>
+          <w:ilvl w:val="1"/>
+          <w:numId w:val="13"/>
+        </w:numPr>
+      </w:pPr>
+      <w:r>
+        <w:t xml:space="preserve">Select </w:t>
+      </w:r>
+      <w:r>
+        <w:rPr>
+          <w:b/>
+          <w:bCs/>
+        </w:rPr>
+        <w:t>three</w:t>
+      </w:r>
+      <w:r>
+        <w:t xml:space="preserve"> existing Flowable forms for migration:</w:t>
+      </w:r>
+    </w:p>
+    <w:p>
+      <w:pPr>
+        <w:numPr>
+          <w:ilvl w:val="2"/>
+          <w:numId w:val="13"/>
+        </w:numPr>
+      </w:pPr>
+      <w:r>
+        <w:rPr>
+          <w:b/>
+          <w:bCs/>
+        </w:rPr>
+        <w:t>One Simple Form:</w:t>
+      </w:r>
+      <w:r>
+        <w:t xml:space="preserve"> Basic text fields, checkboxes, and a submit button.</w:t>
+      </w:r>
+    </w:p>
+    <w:p>
+      <w:pPr>
+        <w:numPr>
+          <w:ilvl w:val="2"/>
+          <w:numId w:val="13"/>
+        </w:numPr>
+      </w:pPr>
+      <w:r>
+        <w:rPr>
+          <w:b/>
+          <w:bCs/>
+        </w:rPr>
+        <w:t>One Medium-Complexity Form:</w:t>
+      </w:r>
+      <w:r>
+        <w:t xml:space="preserve"> Includes conditional visibility logic (a field that appears based on a checkbox) and a dropdown menu.</w:t>
+      </w:r>
+    </w:p>
+    <w:p>
+      <w:pPr>
+        <w:numPr>
+          <w:ilvl w:val="2"/>
+          <w:numId w:val="13"/>
+        </w:numPr>
+      </w:pPr>
+      <w:r>
+        <w:rPr>
+          <w:b/>
+          <w:bCs/>
+        </w:rPr>
+        <w:lastRenderedPageBreak/>
+        <w:t>One Complex Form:</w:t>
+      </w:r>
+      <w:r>
+        <w:t xml:space="preserve"> Includes at least one "Expression Button" (e.g., Approve/Reject).</w:t>
+      </w:r>
+    </w:p>
+    <w:p>
+      <w:pPr>
+        <w:numPr>
+          <w:ilvl w:val="0"/>
+          <w:numId w:val="13"/>
+        </w:numPr>
+      </w:pPr>
+      <w:r>
+        <w:rPr>
+          <w:b/>
+          <w:bCs/>
+        </w:rPr>
+        <w:t>Manual Migration (Scripting is Out of Scope for POC):</w:t>
+      </w:r>
+    </w:p>
+    <w:p>
+      <w:pPr>
+        <w:numPr>
+          <w:ilvl w:val="1"/>
+          <w:numId w:val="13"/>
+        </w:numPr>
+      </w:pPr>
+      <w:r>
+        <w:t>Manually convert the JSON for these three selected forms from the Flowable schema to the formio.js schema. This avoids the overhead of building the full migration script and focuses on validating the target schema's capabilities.</w:t>
+      </w:r>
+    </w:p>
+    <w:p>
+      <w:pPr>
+        <w:numPr>
+          <w:ilvl w:val="0"/>
+          <w:numId w:val="13"/>
+        </w:numPr>
+      </w:pPr>
+      <w:r>
+        <w:rPr>
+          <w:b/>
+          <w:bCs/>
+        </w:rPr>
+        <w:t>Basic Form Renderer Integration:</w:t>
+      </w:r>
+    </w:p>
+    <w:p>
+      <w:pPr>
+        <w:numPr>
+          <w:ilvl w:val="1"/>
+          <w:numId w:val="13"/>
+        </w:numPr>
+      </w:pPr>
+      <w:r>
+        <w:t>Create a single, simple React page within a test application.</w:t>
+      </w:r>
+    </w:p>
+    <w:p>
+      <w:pPr>
+        <w:numPr>
+          <w:ilvl w:val="1"/>
+          <w:numId w:val="13"/>
+        </w:numPr>
+      </w:pPr>
+      <w:r>
+        <w:t>This page will have buttons to render each of the three migrated forms using the @formio/react library.</w:t>
+      </w:r>
+    </w:p>
+    <w:p>
+      <w:pPr>
+        <w:numPr>
+          <w:ilvl w:val="1"/>
+          <w:numId w:val="13"/>
+        </w:numPr>
+      </w:pPr>
+      <w:r>
+        <w:t>The "submit" action will simply log the submission data to the browser's console (console.log). No backend submission is required for this part of the POC.</w:t>
+      </w:r>
+    </w:p>
+    <w:p>
+      <w:pPr>
+        <w:numPr>
+          <w:ilvl w:val="0"/>
+          <w:numId w:val="13"/>
+        </w:numPr>
+      </w:pPr>
+      <w:r>
+        <w:rPr>
+          <w:b/>
+          <w:bCs/>
+        </w:rPr>
+        <w:t>Basic Form Builder Deployment:</w:t>
+      </w:r>
+    </w:p>
+    <w:p>
+      <w:pPr>
+        <w:numPr>
+          <w:ilvl w:val="1"/>
+          <w:numId w:val="13"/>
+        </w:numPr>
+      </w:pPr>
+      <w:r>
+        <w:t>Create a standalone React application containing the formio.js builder.</w:t>
+      </w:r>
+    </w:p>
+    <w:p>
+      <w:pPr>
+        <w:numPr>
+          <w:ilvl w:val="1"/>
+          <w:numId w:val="13"/>
+        </w:numPr>
+      </w:pPr>
+      <w:r>
+        <w:t>The builder will have a "Save to Console" button that logs the generated form JSON to the browser console.</w:t>
+      </w:r>
+    </w:p>
+    <w:p>
+      <w:pPr>
+        <w:numPr>
+          <w:ilvl w:val="1"/>
+          <w:numId w:val="13"/>
+        </w:numPr>
+      </w:pPr>
+      <w:r>
+        <w:t xml:space="preserve">Deploy this simple application to a </w:t>
+      </w:r>
+      <w:r>
+        <w:rPr>
+          <w:b/>
+          <w:bCs/>
+        </w:rPr>
+        <w:t>development ECS environment</w:t>
+      </w:r>
+      <w:r>
+        <w:t>. The goal is to validate the containerization and deployment process, not to build a full UI.</w:t>
+      </w:r>
+    </w:p>
+    <w:p>
+      <w:pPr>
+        <w:numPr>
+          <w:ilvl w:val="0"/>
+          <w:numId w:val="13"/>
+        </w:numPr>
+      </w:pPr>
+      <w:r>
+        <w:rPr>
+          <w:b/>
+          <w:bCs/>
+        </w:rPr>
+        <w:t>Minimalist Backend API &amp; Database:</w:t>
+      </w:r>
+    </w:p>
+    <w:p>
+      <w:pPr>
+        <w:numPr>
+          <w:ilvl w:val="1"/>
+          <w:numId w:val="13"/>
+        </w:numPr>
+      </w:pPr>
+      <w:r>
+        <w:t>Develop a mock or in-memory backend service (e.g., using Node.js with a simple JSON file as a "database" or an in-memory array).</w:t>
+      </w:r>
+    </w:p>
+    <w:p>
+      <w:pPr>
+        <w:numPr>
+          <w:ilvl w:val="1"/>
+          <w:numId w:val="13"/>
+        </w:numPr>
+      </w:pPr>
+      <w:r>
+        <w:t>This mock API will have just two endpoints:</w:t>
+      </w:r>
+    </w:p>
+    <w:p>
+      <w:pPr>
+        <w:numPr>
+          <w:ilvl w:val="2"/>
+          <w:numId w:val="13"/>
+        </w:numPr>
+      </w:pPr>
+      <w:r>
+        <w:t>GET /poc/forms/:id: To serve one of the manually migrated form JSONs.</w:t>
+      </w:r>
+    </w:p>
+    <w:p>
+      <w:pPr>
+        <w:numPr>
+          <w:ilvl w:val="2"/>
+          <w:numId w:val="13"/>
+        </w:numPr>
+      </w:pPr>
+      <w:r>
+        <w:t>POST /poc/forms: To receive a new form JSON from the builder and log it to the server's console.</w:t>
+      </w:r>
+    </w:p>
+    <w:p>
+      <w:pPr>
+        <w:numPr>
+          <w:ilvl w:val="1"/>
+          <w:numId w:val="13"/>
+        </w:numPr>
+      </w:pPr>
+      <w:r>
+        <w:t>This validates the communication patterns between the frontend and a backend service.</w:t>
+      </w:r>
+    </w:p>
+    <w:p>
+      <w:pPr>
+        <w:numPr>
+          <w:ilvl w:val="0"/>
+          <w:numId w:val="13"/>
+        </w:numPr>
+      </w:pPr>
+      <w:r>
+        <w:rPr>
+          <w:b/>
+          <w:bCs/>
+        </w:rPr>
+        <w:t>Basic Custom Styling:</w:t>
+      </w:r>
+    </w:p>
+    <w:p>
+      <w:pPr>
+        <w:numPr>
+          <w:ilvl w:val="1"/>
+          <w:numId w:val="13"/>
+        </w:numPr>
+      </w:pPr>
+      <w:r>
+        <w:t>Apply a small number of key CSS classes from our corporate design system to one of the forms to prove that styling inputs and buttons is straightforward.</w:t>
+      </w:r>
+    </w:p>
+    <w:p>
+      <w:r>
+        <w:rPr>
+          <w:b/>
+          <w:bCs/>
+        </w:rPr>
+        <w:t>Explicitly Out-of-Scope for the POC:</w:t>
+      </w:r>
+    </w:p>
+    <w:p>
+      <w:pPr>
+        <w:numPr>
+          <w:ilvl w:val="0"/>
+          <w:numId w:val="14"/>
+        </w:numPr>
+      </w:pPr>
+      <w:r>
+        <w:rPr>
+          <w:b/>
+          <w:bCs/>
+        </w:rPr>
+        <w:t>Automated Migration Script:</w:t>
+      </w:r>
+      <w:r>
+        <w:t xml:space="preserve"> This will be developed in the main project, post-POC.</w:t>
+      </w:r>
+    </w:p>
+    <w:p>
+      <w:pPr>
+        <w:numPr>
+          <w:ilvl w:val="0"/>
+          <w:numId w:val="14"/>
+        </w:numPr>
+      </w:pPr>
+      <w:r>
+        <w:rPr>
+          <w:b/>
+          <w:bCs/>
+        </w:rPr>
+        <w:t>Full Production-Grade Deployment:</w:t>
+      </w:r>
+      <w:r>
+        <w:t xml:space="preserve"> No high-availability setup, production security groups, or permanent database is needed.</w:t>
+      </w:r>
+    </w:p>
+    <w:p>
+      <w:pPr>
+        <w:numPr>
+          <w:ilvl w:val="0"/>
+          <w:numId w:val="14"/>
+        </w:numPr>
+      </w:pPr>
+      <w:r>
+        <w:rPr>
+          <w:b/>
+          <w:bCs/>
+        </w:rPr>
+        <w:t>Integration with a Real Database:</w:t>
+      </w:r>
+      <w:r>
+        <w:t xml:space="preserve"> An in-memory or file-based store is sufficient.</w:t>
+      </w:r>
+    </w:p>
+    <w:p>
+      <w:pPr>
+        <w:numPr>
+          <w:ilvl w:val="0"/>
+          <w:numId w:val="14"/>
+        </w:numPr>
+      </w:pPr>
+      <w:r>
+        <w:rPr>
+          <w:b/>
+          <w:bCs/>
+        </w:rPr>
+        <w:lastRenderedPageBreak/>
+        <w:t>Comprehensive UI/UX:</w:t>
+      </w:r>
+      <w:r>
+        <w:t xml:space="preserve"> The POC interfaces will be functional, not polished.</w:t>
+      </w:r>
+    </w:p>
+    <w:p>
+      <w:pPr>
+        <w:numPr>
+          <w:ilvl w:val="0"/>
+          <w:numId w:val="14"/>
+        </w:numPr>
+      </w:pPr>
+      <w:r>
+        <w:rPr>
+          <w:b/>
+          <w:bCs/>
+        </w:rPr>
+        <w:t>Authentication and Authorization:</w:t>
+      </w:r>
+      <w:r>
+        <w:t xml:space="preserve"> All POC endpoints and applications will be open within the test environment.</w:t>
+      </w:r>
+    </w:p>
+    <w:p>
+      <w:pPr>
+        <w:numPr>
+          <w:ilvl w:val="0"/>
+          <w:numId w:val="14"/>
+        </w:numPr>
+      </w:pPr>
+      <w:r>
+        <w:rPr>
+          <w:b/>
+          <w:bCs/>
+        </w:rPr>
+        <w:t>Custom React Component Integration:</w:t>
+      </w:r>
+      <w:r>
+        <w:t xml:space="preserve"> This advanced feature will be tackled post-POC.</w:t>
+      </w:r>
+    </w:p>
+    <w:p>
+      <w:r>
+        <w:pict w14:anchorId="67513511">
+          <v:rect id="_x0000_i1050" style="width:0;height:1.5pt" o:hralign="center" o:hrstd="t" o:hr="t" fillcolor="#a0a0a0" stroked="f"/>
+        </w:pict>
+      </w:r>
+    </w:p>
+    <w:p>
+      <w:pPr>
+        <w:rPr>
+          <w:b/>
+          <w:bCs/>
+        </w:rPr>
+      </w:pPr>
+      <w:r>
+        <w:rPr>
+          <w:b/>
+          <w:bCs/>
+        </w:rPr>
+        <w:t>Success Criteria for the POC</w:t>
+      </w:r>
+    </w:p>
+    <w:p>
+      <w:r>
+        <w:t>The POC will be considered successful if the following can be demonstrated:</w:t>
+      </w:r>
+    </w:p>
+    <w:p>
+      <w:pPr>
+        <w:numPr>
+          <w:ilvl w:val="0"/>
+          <w:numId w:val="15"/>
+        </w:numPr>
+      </w:pPr>
+      <w:r>
+        <w:rPr>
+          <w:rFonts w:ascii="Segoe UI Emoji" w:hAnsi="Segoe UI Emoji" w:cs="Segoe UI Emoji"/>
+        </w:rPr>
+        <w:t>✅</w:t>
+      </w:r>
+      <w:r>
+        <w:t xml:space="preserve"> The three selected Flowable forms, including the one with expression buttons, can be successfully represented in the formio.js schema.</w:t>
+      </w:r>
+    </w:p>
+    <w:p>
+      <w:pPr>
+        <w:numPr>
+          <w:ilvl w:val="0"/>
+          <w:numId w:val="15"/>
+        </w:numPr>
+      </w:pPr>
+      <w:r>
+        <w:rPr>
+          <w:rFonts w:ascii="Segoe UI Emoji" w:hAnsi="Segoe UI Emoji" w:cs="Segoe UI Emoji"/>
+        </w:rPr>
+        <w:t>✅</w:t>
+      </w:r>
+      <w:r>
+        <w:t xml:space="preserve"> The migrated forms render correctly in a browser using the formio.js rendering library.</w:t>
+      </w:r>
+    </w:p>
+    <w:p>
+      <w:pPr>
+        <w:numPr>
+          <w:ilvl w:val="0"/>
+          <w:numId w:val="15"/>
+        </w:numPr>
+      </w:pPr>
+      <w:r>
+        <w:rPr>
+          <w:rFonts w:ascii="Segoe UI Emoji" w:hAnsi="Segoe UI Emoji" w:cs="Segoe UI Emoji"/>
+        </w:rPr>
+        <w:t>✅</w:t>
+      </w:r>
+      <w:r>
+        <w:t xml:space="preserve"> User input and submission data can be captured from a rendered form.</w:t>
+      </w:r>
+    </w:p>
+    <w:p>
+      <w:pPr>
+        <w:numPr>
+          <w:ilvl w:val="0"/>
+          <w:numId w:val="15"/>
+        </w:numPr>
+      </w:pPr>
+      <w:r>
+        <w:rPr>
+          <w:rFonts w:ascii="Segoe UI Emoji" w:hAnsi="Segoe UI Emoji" w:cs="Segoe UI Emoji"/>
+        </w:rPr>
+        <w:t>✅</w:t>
+      </w:r>
+      <w:r>
+        <w:t xml:space="preserve"> The formio.js builder can be successfully run as a containerized application on our ECS infrastructure.</w:t>
+      </w:r>
+    </w:p>
+    <w:p>
+      <w:pPr>
+        <w:numPr>
+          <w:ilvl w:val="0"/>
+          <w:numId w:val="15"/>
+        </w:numPr>
+      </w:pPr>
+      <w:r>
+        <w:rPr>
+          <w:rFonts w:ascii="Segoe UI Emoji" w:hAnsi="Segoe UI Emoji" w:cs="Segoe UI Emoji"/>
+        </w:rPr>
+        <w:t>✅</w:t>
+      </w:r>
+      <w:r>
+        <w:t xml:space="preserve"> A new form created in the builder can be saved (i.e., its JSON can be successfully sent to a mock backend endpoint).</w:t>
+      </w:r>
+    </w:p>
+    <w:p>
+      <w:pPr>
+        <w:numPr>
+          <w:ilvl w:val="0"/>
+          <w:numId w:val="15"/>
+        </w:numPr>
+      </w:pPr>
+      <w:r>
+        <w:rPr>
+          <w:rFonts w:ascii="Segoe UI Emoji" w:hAnsi="Segoe UI Emoji" w:cs="Segoe UI Emoji"/>
+        </w:rPr>
+        <w:t>✅</w:t>
+      </w:r>
+      <w:r>
+        <w:t xml:space="preserve"> Basic corporate branding can be applied to the rendered form controls using CSS.</w:t>
+      </w:r>
+    </w:p>
+    <w:p>
+      <w:r>
+        <w:rPr>
+          <w:b/>
+          <w:bCs/>
+        </w:rPr>
+        <w:t>Outcome:</w:t>
+      </w:r>
+      <w:r>
+        <w:t xml:space="preserve"> A successful POC will provide the team with hands-on experience and the confidence to proceed with the full project plan, backed by tangible evidence that the chosen technology is a perfect fit for our requirements.</w:t>
       </w:r>
     </w:p>
     <w:p/>
@@ -3593,6 +3972,119 @@
     </w:lvl>
   </w:abstractNum>
   <w:abstractNum w:abstractNumId="6" w15:restartNumberingAfterBreak="0">
+    <w:nsid w:val="3A61564C"/>
+    <w:multiLevelType w:val="multilevel"/>
+    <w:tmpl w:val="C5A62164"/>
+    <w:lvl w:ilvl="0">
+      <w:start w:val="1"/>
+      <w:numFmt w:val="decimal"/>
+      <w:lvlText w:val="%1."/>
+      <w:lvlJc w:val="left"/>
+      <w:pPr>
+        <w:tabs>
+          <w:tab w:val="num" w:pos="720"/>
+        </w:tabs>
+        <w:ind w:left="720" w:hanging="360"/>
+      </w:pPr>
+    </w:lvl>
+    <w:lvl w:ilvl="1" w:tentative="1">
+      <w:start w:val="1"/>
+      <w:numFmt w:val="decimal"/>
+      <w:lvlText w:val="%2."/>
+      <w:lvlJc w:val="left"/>
+      <w:pPr>
+        <w:tabs>
+          <w:tab w:val="num" w:pos="1440"/>
+        </w:tabs>
+        <w:ind w:left="1440" w:hanging="360"/>
+      </w:pPr>
+    </w:lvl>
+    <w:lvl w:ilvl="2" w:tentative="1">
+      <w:start w:val="1"/>
+      <w:numFmt w:val="decimal"/>
+      <w:lvlText w:val="%3."/>
+      <w:lvlJc w:val="left"/>
+      <w:pPr>
+        <w:tabs>
+          <w:tab w:val="num" w:pos="2160"/>
+        </w:tabs>
+        <w:ind w:left="2160" w:hanging="360"/>
+      </w:pPr>
+    </w:lvl>
+    <w:lvl w:ilvl="3" w:tentative="1">
+      <w:start w:val="1"/>
+      <w:numFmt w:val="decimal"/>
+      <w:lvlText w:val="%4."/>
+      <w:lvlJc w:val="left"/>
+      <w:pPr>
+        <w:tabs>
+          <w:tab w:val="num" w:pos="2880"/>
+        </w:tabs>
+        <w:ind w:left="2880" w:hanging="360"/>
+      </w:pPr>
+    </w:lvl>
+    <w:lvl w:ilvl="4" w:tentative="1">
+      <w:start w:val="1"/>
+      <w:numFmt w:val="decimal"/>
+      <w:lvlText w:val="%5."/>
+      <w:lvlJc w:val="left"/>
+      <w:pPr>
+        <w:tabs>
+          <w:tab w:val="num" w:pos="3600"/>
+        </w:tabs>
+        <w:ind w:left="3600" w:hanging="360"/>
+      </w:pPr>
+    </w:lvl>
+    <w:lvl w:ilvl="5" w:tentative="1">
+      <w:start w:val="1"/>
+      <w:numFmt w:val="decimal"/>
+      <w:lvlText w:val="%6."/>
+      <w:lvlJc w:val="left"/>
+      <w:pPr>
+        <w:tabs>
+          <w:tab w:val="num" w:pos="4320"/>
+        </w:tabs>
+        <w:ind w:left="4320" w:hanging="360"/>
+      </w:pPr>
+    </w:lvl>
+    <w:lvl w:ilvl="6" w:tentative="1">
+      <w:start w:val="1"/>
+      <w:numFmt w:val="decimal"/>
+      <w:lvlText w:val="%7."/>
+      <w:lvlJc w:val="left"/>
+      <w:pPr>
+        <w:tabs>
+          <w:tab w:val="num" w:pos="5040"/>
+        </w:tabs>
+        <w:ind w:left="5040" w:hanging="360"/>
+      </w:pPr>
+    </w:lvl>
+    <w:lvl w:ilvl="7" w:tentative="1">
+      <w:start w:val="1"/>
+      <w:numFmt w:val="decimal"/>
+      <w:lvlText w:val="%8."/>
+      <w:lvlJc w:val="left"/>
+      <w:pPr>
+        <w:tabs>
+          <w:tab w:val="num" w:pos="5760"/>
+        </w:tabs>
+        <w:ind w:left="5760" w:hanging="360"/>
+      </w:pPr>
+    </w:lvl>
+    <w:lvl w:ilvl="8" w:tentative="1">
+      <w:start w:val="1"/>
+      <w:numFmt w:val="decimal"/>
+      <w:lvlText w:val="%9."/>
+      <w:lvlJc w:val="left"/>
+      <w:pPr>
+        <w:tabs>
+          <w:tab w:val="num" w:pos="6480"/>
+        </w:tabs>
+        <w:ind w:left="6480" w:hanging="360"/>
+      </w:pPr>
+    </w:lvl>
+  </w:abstractNum>
+  <w:abstractNum w:abstractNumId="7" w15:restartNumberingAfterBreak="0">
     <w:nsid w:val="5EBE7219"/>
     <w:multiLevelType w:val="multilevel"/>
     <w:tmpl w:val="EEA00CAC"/>
@@ -3713,7 +4205,7 @@
       </w:pPr>
     </w:lvl>
   </w:abstractNum>
-  <w:abstractNum w:abstractNumId="7" w15:restartNumberingAfterBreak="0">
+  <w:abstractNum w:abstractNumId="8" w15:restartNumberingAfterBreak="0">
     <w:nsid w:val="6371247D"/>
     <w:multiLevelType w:val="multilevel"/>
     <w:tmpl w:val="089EEAD2"/>
@@ -3862,7 +4354,7 @@
       </w:rPr>
     </w:lvl>
   </w:abstractNum>
-  <w:abstractNum w:abstractNumId="8" w15:restartNumberingAfterBreak="0">
+  <w:abstractNum w:abstractNumId="9" w15:restartNumberingAfterBreak="0">
     <w:nsid w:val="66CB3AA4"/>
     <w:multiLevelType w:val="multilevel"/>
     <w:tmpl w:val="DFB6F5C4"/>
@@ -4011,7 +4503,7 @@
       </w:rPr>
     </w:lvl>
   </w:abstractNum>
-  <w:abstractNum w:abstractNumId="9" w15:restartNumberingAfterBreak="0">
+  <w:abstractNum w:abstractNumId="10" w15:restartNumberingAfterBreak="0">
     <w:nsid w:val="6B2F4B8C"/>
     <w:multiLevelType w:val="multilevel"/>
     <w:tmpl w:val="0924E7D8"/>
@@ -4160,7 +4652,156 @@
       </w:rPr>
     </w:lvl>
   </w:abstractNum>
-  <w:abstractNum w:abstractNumId="10" w15:restartNumberingAfterBreak="0">
+  <w:abstractNum w:abstractNumId="11" w15:restartNumberingAfterBreak="0">
+    <w:nsid w:val="79284FA2"/>
+    <w:multiLevelType w:val="multilevel"/>
+    <w:tmpl w:val="7632F3A4"/>
+    <w:lvl w:ilvl="0">
+      <w:start w:val="1"/>
+      <w:numFmt w:val="bullet"/>
+      <w:lvlText w:val=""/>
+      <w:lvlJc w:val="left"/>
+      <w:pPr>
+        <w:tabs>
+          <w:tab w:val="num" w:pos="720"/>
+        </w:tabs>
+        <w:ind w:left="720" w:hanging="360"/>
+      </w:pPr>
+      <w:rPr>
+        <w:rFonts w:ascii="Symbol" w:hAnsi="Symbol" w:hint="default"/>
+        <w:sz w:val="20"/>
+      </w:rPr>
+    </w:lvl>
+    <w:lvl w:ilvl="1" w:tentative="1">
+      <w:start w:val="1"/>
+      <w:numFmt w:val="bullet"/>
+      <w:lvlText w:val="o"/>
+      <w:lvlJc w:val="left"/>
+      <w:pPr>
+        <w:tabs>
+          <w:tab w:val="num" w:pos="1440"/>
+        </w:tabs>
+        <w:ind w:left="1440" w:hanging="360"/>
+      </w:pPr>
+      <w:rPr>
+        <w:rFonts w:ascii="Courier New" w:hAnsi="Courier New" w:hint="default"/>
+        <w:sz w:val="20"/>
+      </w:rPr>
+    </w:lvl>
+    <w:lvl w:ilvl="2" w:tentative="1">
+      <w:start w:val="1"/>
+      <w:numFmt w:val="bullet"/>
+      <w:lvlText w:val=""/>
+      <w:lvlJc w:val="left"/>
+      <w:pPr>
+        <w:tabs>
+          <w:tab w:val="num" w:pos="2160"/>
+        </w:tabs>
+        <w:ind w:left="2160" w:hanging="360"/>
+      </w:pPr>
+      <w:rPr>
+        <w:rFonts w:ascii="Wingdings" w:hAnsi="Wingdings" w:hint="default"/>
+        <w:sz w:val="20"/>
+      </w:rPr>
+    </w:lvl>
+    <w:lvl w:ilvl="3" w:tentative="1">
+      <w:start w:val="1"/>
+      <w:numFmt w:val="bullet"/>
+      <w:lvlText w:val=""/>
+      <w:lvlJc w:val="left"/>
+      <w:pPr>
+        <w:tabs>
+          <w:tab w:val="num" w:pos="2880"/>
+        </w:tabs>
+        <w:ind w:left="2880" w:hanging="360"/>
+      </w:pPr>
+      <w:rPr>
+        <w:rFonts w:ascii="Wingdings" w:hAnsi="Wingdings" w:hint="default"/>
+        <w:sz w:val="20"/>
+      </w:rPr>
+    </w:lvl>
+    <w:lvl w:ilvl="4" w:tentative="1">
+      <w:start w:val="1"/>
+      <w:numFmt w:val="bullet"/>
+      <w:lvlText w:val=""/>
+      <w:lvlJc w:val="left"/>
+      <w:pPr>
+        <w:tabs>
+          <w:tab w:val="num" w:pos="3600"/>
+        </w:tabs>
+        <w:ind w:left="3600" w:hanging="360"/>
+      </w:pPr>
+      <w:rPr>
+        <w:rFonts w:ascii="Wingdings" w:hAnsi="Wingdings" w:hint="default"/>
+        <w:sz w:val="20"/>
+      </w:rPr>
+    </w:lvl>
+    <w:lvl w:ilvl="5" w:tentative="1">
+      <w:start w:val="1"/>
+      <w:numFmt w:val="bullet"/>
+      <w:lvlText w:val=""/>
+      <w:lvlJc w:val="left"/>
+      <w:pPr>
+        <w:tabs>
+          <w:tab w:val="num" w:pos="4320"/>
+        </w:tabs>
+        <w:ind w:left="4320" w:hanging="360"/>
+      </w:pPr>
+      <w:rPr>
+        <w:rFonts w:ascii="Wingdings" w:hAnsi="Wingdings" w:hint="default"/>
+        <w:sz w:val="20"/>
+      </w:rPr>
+    </w:lvl>
+    <w:lvl w:ilvl="6" w:tentative="1">
+      <w:start w:val="1"/>
+      <w:numFmt w:val="bullet"/>
+      <w:lvlText w:val=""/>
+      <w:lvlJc w:val="left"/>
+      <w:pPr>
+        <w:tabs>
+          <w:tab w:val="num" w:pos="5040"/>
+        </w:tabs>
+        <w:ind w:left="5040" w:hanging="360"/>
+      </w:pPr>
+      <w:rPr>
+        <w:rFonts w:ascii="Wingdings" w:hAnsi="Wingdings" w:hint="default"/>
+        <w:sz w:val="20"/>
+      </w:rPr>
+    </w:lvl>
+    <w:lvl w:ilvl="7" w:tentative="1">
+      <w:start w:val="1"/>
+      <w:numFmt w:val="bullet"/>
+      <w:lvlText w:val=""/>
+      <w:lvlJc w:val="left"/>
+      <w:pPr>
+        <w:tabs>
+          <w:tab w:val="num" w:pos="5760"/>
+        </w:tabs>
+        <w:ind w:left="5760" w:hanging="360"/>
+      </w:pPr>
+      <w:rPr>
+        <w:rFonts w:ascii="Wingdings" w:hAnsi="Wingdings" w:hint="default"/>
+        <w:sz w:val="20"/>
+      </w:rPr>
+    </w:lvl>
+    <w:lvl w:ilvl="8" w:tentative="1">
+      <w:start w:val="1"/>
+      <w:numFmt w:val="bullet"/>
+      <w:lvlText w:val=""/>
+      <w:lvlJc w:val="left"/>
+      <w:pPr>
+        <w:tabs>
+          <w:tab w:val="num" w:pos="6480"/>
+        </w:tabs>
+        <w:ind w:left="6480" w:hanging="360"/>
+      </w:pPr>
+      <w:rPr>
+        <w:rFonts w:ascii="Wingdings" w:hAnsi="Wingdings" w:hint="default"/>
+        <w:sz w:val="20"/>
+      </w:rPr>
+    </w:lvl>
+  </w:abstractNum>
+  <w:abstractNum w:abstractNumId="12" w15:restartNumberingAfterBreak="0">
     <w:nsid w:val="7EDC16E6"/>
     <w:multiLevelType w:val="multilevel"/>
     <w:tmpl w:val="66C89A46"/>
@@ -4199,6 +4840,127 @@
         </w:tabs>
         <w:ind w:left="2160" w:hanging="360"/>
       </w:pPr>
+    </w:lvl>
+    <w:lvl w:ilvl="3" w:tentative="1">
+      <w:start w:val="1"/>
+      <w:numFmt w:val="decimal"/>
+      <w:lvlText w:val="%4."/>
+      <w:lvlJc w:val="left"/>
+      <w:pPr>
+        <w:tabs>
+          <w:tab w:val="num" w:pos="2880"/>
+        </w:tabs>
+        <w:ind w:left="2880" w:hanging="360"/>
+      </w:pPr>
+    </w:lvl>
+    <w:lvl w:ilvl="4" w:tentative="1">
+      <w:start w:val="1"/>
+      <w:numFmt w:val="decimal"/>
+      <w:lvlText w:val="%5."/>
+      <w:lvlJc w:val="left"/>
+      <w:pPr>
+        <w:tabs>
+          <w:tab w:val="num" w:pos="3600"/>
+        </w:tabs>
+        <w:ind w:left="3600" w:hanging="360"/>
+      </w:pPr>
+    </w:lvl>
+    <w:lvl w:ilvl="5" w:tentative="1">
+      <w:start w:val="1"/>
+      <w:numFmt w:val="decimal"/>
+      <w:lvlText w:val="%6."/>
+      <w:lvlJc w:val="left"/>
+      <w:pPr>
+        <w:tabs>
+          <w:tab w:val="num" w:pos="4320"/>
+        </w:tabs>
+        <w:ind w:left="4320" w:hanging="360"/>
+      </w:pPr>
+    </w:lvl>
+    <w:lvl w:ilvl="6" w:tentative="1">
+      <w:start w:val="1"/>
+      <w:numFmt w:val="decimal"/>
+      <w:lvlText w:val="%7."/>
+      <w:lvlJc w:val="left"/>
+      <w:pPr>
+        <w:tabs>
+          <w:tab w:val="num" w:pos="5040"/>
+        </w:tabs>
+        <w:ind w:left="5040" w:hanging="360"/>
+      </w:pPr>
+    </w:lvl>
+    <w:lvl w:ilvl="7" w:tentative="1">
+      <w:start w:val="1"/>
+      <w:numFmt w:val="decimal"/>
+      <w:lvlText w:val="%8."/>
+      <w:lvlJc w:val="left"/>
+      <w:pPr>
+        <w:tabs>
+          <w:tab w:val="num" w:pos="5760"/>
+        </w:tabs>
+        <w:ind w:left="5760" w:hanging="360"/>
+      </w:pPr>
+    </w:lvl>
+    <w:lvl w:ilvl="8" w:tentative="1">
+      <w:start w:val="1"/>
+      <w:numFmt w:val="decimal"/>
+      <w:lvlText w:val="%9."/>
+      <w:lvlJc w:val="left"/>
+      <w:pPr>
+        <w:tabs>
+          <w:tab w:val="num" w:pos="6480"/>
+        </w:tabs>
+        <w:ind w:left="6480" w:hanging="360"/>
+      </w:pPr>
+    </w:lvl>
+  </w:abstractNum>
+  <w:abstractNum w:abstractNumId="13" w15:restartNumberingAfterBreak="0">
+    <w:nsid w:val="7F3D1CFA"/>
+    <w:multiLevelType w:val="multilevel"/>
+    <w:tmpl w:val="9EFEFE9A"/>
+    <w:lvl w:ilvl="0">
+      <w:start w:val="1"/>
+      <w:numFmt w:val="decimal"/>
+      <w:lvlText w:val="%1."/>
+      <w:lvlJc w:val="left"/>
+      <w:pPr>
+        <w:tabs>
+          <w:tab w:val="num" w:pos="720"/>
+        </w:tabs>
+        <w:ind w:left="720" w:hanging="360"/>
+      </w:pPr>
+    </w:lvl>
+    <w:lvl w:ilvl="1">
+      <w:start w:val="1"/>
+      <w:numFmt w:val="bullet"/>
+      <w:lvlText w:val="o"/>
+      <w:lvlJc w:val="left"/>
+      <w:pPr>
+        <w:tabs>
+          <w:tab w:val="num" w:pos="1440"/>
+        </w:tabs>
+        <w:ind w:left="1440" w:hanging="360"/>
+      </w:pPr>
+      <w:rPr>
+        <w:rFonts w:ascii="Courier New" w:hAnsi="Courier New" w:hint="default"/>
+        <w:sz w:val="20"/>
+      </w:rPr>
+    </w:lvl>
+    <w:lvl w:ilvl="2">
+      <w:start w:val="1"/>
+      <w:numFmt w:val="bullet"/>
+      <w:lvlText w:val=""/>
+      <w:lvlJc w:val="left"/>
+      <w:pPr>
+        <w:tabs>
+          <w:tab w:val="num" w:pos="2160"/>
+        </w:tabs>
+        <w:ind w:left="2160" w:hanging="360"/>
+      </w:pPr>
+      <w:rPr>
+        <w:rFonts w:ascii="Wingdings" w:hAnsi="Wingdings" w:hint="default"/>
+        <w:sz w:val="20"/>
+      </w:rPr>
     </w:lvl>
     <w:lvl w:ilvl="3" w:tentative="1">
       <w:start w:val="1"/>
@@ -4277,13 +5039,13 @@
     <w:abstractNumId w:val="1"/>
   </w:num>
   <w:num w:numId="2" w16cid:durableId="2045447408">
-    <w:abstractNumId w:val="10"/>
+    <w:abstractNumId w:val="12"/>
   </w:num>
   <w:num w:numId="3" w16cid:durableId="215313210">
-    <w:abstractNumId w:val="7"/>
+    <w:abstractNumId w:val="8"/>
   </w:num>
   <w:num w:numId="4" w16cid:durableId="263805798">
-    <w:abstractNumId w:val="8"/>
+    <w:abstractNumId w:val="9"/>
   </w:num>
   <w:num w:numId="5" w16cid:durableId="702290985">
     <w:abstractNumId w:val="5"/>
@@ -4292,10 +5054,10 @@
     <w:abstractNumId w:val="2"/>
   </w:num>
   <w:num w:numId="7" w16cid:durableId="2081439658">
-    <w:abstractNumId w:val="9"/>
+    <w:abstractNumId w:val="10"/>
   </w:num>
   <w:num w:numId="8" w16cid:durableId="867067721">
-    <w:abstractNumId w:val="6"/>
+    <w:abstractNumId w:val="7"/>
   </w:num>
   <w:num w:numId="9" w16cid:durableId="1139301245">
     <w:abstractNumId w:val="4"/>
@@ -4325,6 +5087,15 @@
         </w:rPr>
       </w:lvl>
     </w:lvlOverride>
+  </w:num>
+  <w:num w:numId="13" w16cid:durableId="1898318647">
+    <w:abstractNumId w:val="13"/>
+  </w:num>
+  <w:num w:numId="14" w16cid:durableId="873617048">
+    <w:abstractNumId w:val="11"/>
+  </w:num>
+  <w:num w:numId="15" w16cid:durableId="1053894954">
+    <w:abstractNumId w:val="6"/>
   </w:num>
 </w:numbering>
 </file>

</xml_diff>